<commit_message>
Revert " E-commerce Project"
This reverts commit eff89e5d900474d3c7d96e11c606f84431e4fe85.
</commit_message>
<xml_diff>
--- a/IMP Testing links.docx
+++ b/IMP Testing links.docx
@@ -64,72 +64,17 @@
           <w:numId w:val="1"/>
         </w:numPr>
       </w:pPr>
-      <w:hyperlink r:id="rId9" w:history="1">
-        <w:r>
-          <w:rPr>
-            <w:rStyle w:val="Hyperlink"/>
-          </w:rPr>
-          <w:t>https://automationstepbystep.com/</w:t>
-        </w:r>
-      </w:hyperlink>
-    </w:p>
-    <w:p/>
-    <w:p>
-      <w:proofErr w:type="spellStart"/>
       <w:r>
-        <w:t>Thankyou</w:t>
-      </w:r>
-      <w:proofErr w:type="spellEnd"/>
-      <w:r>
-        <w:t xml:space="preserve"> for attending JENKINS CI CD workshop by Mr. Ashok</w:t>
+        <w:t>https://automationstepbystep.com/</w:t>
       </w:r>
     </w:p>
-    <w:p/>
-    <w:p>
-      <w:r>
-        <w:rPr>
-          <w:rFonts w:ascii="Segoe UI Emoji" w:hAnsi="Segoe UI Emoji" w:cs="Segoe UI Emoji"/>
-        </w:rPr>
-        <w:t>👉</w:t>
-      </w:r>
-      <w:r>
-        <w:t xml:space="preserve"> Jenkins Class Video: https://youtu.be/Ri-URt8gPCk</w:t>
-      </w:r>
-    </w:p>
-    <w:p/>
-    <w:p>
-      <w:r>
-        <w:rPr>
-          <w:rFonts w:ascii="Segoe UI Emoji" w:hAnsi="Segoe UI Emoji" w:cs="Segoe UI Emoji"/>
-        </w:rPr>
-        <w:t>👉</w:t>
-      </w:r>
-      <w:r>
-        <w:t xml:space="preserve"> Workshop Notes &amp; Setup documents uploaded to git hub repo: https://github.com/ashokitschool/ashokit_weekend_workshops</w:t>
-      </w:r>
-    </w:p>
-    <w:p/>
-    <w:p>
-      <w:r>
-        <w:rPr>
-          <w:rFonts w:ascii="Segoe UI Emoji" w:hAnsi="Segoe UI Emoji" w:cs="Segoe UI Emoji"/>
-        </w:rPr>
-        <w:t>👉</w:t>
-      </w:r>
-      <w:r>
-        <w:t xml:space="preserve"> DevOps CI CD Pipeline: https://youtu.be/qJ8gUp0O25k</w:t>
-      </w:r>
-    </w:p>
-    <w:p/>
-    <w:p/>
-    <w:p/>
     <w:sectPr>
-      <w:headerReference w:type="even" r:id="rId10"/>
-      <w:headerReference w:type="default" r:id="rId11"/>
-      <w:footerReference w:type="even" r:id="rId12"/>
-      <w:footerReference w:type="default" r:id="rId13"/>
-      <w:headerReference w:type="first" r:id="rId14"/>
-      <w:footerReference w:type="first" r:id="rId15"/>
+      <w:headerReference w:type="even" r:id="rId9"/>
+      <w:headerReference w:type="default" r:id="rId10"/>
+      <w:footerReference w:type="even" r:id="rId11"/>
+      <w:footerReference w:type="default" r:id="rId12"/>
+      <w:headerReference w:type="first" r:id="rId13"/>
+      <w:footerReference w:type="first" r:id="rId14"/>
       <w:pgSz w:w="12240" w:h="15840"/>
       <w:pgMar w:top="1440" w:right="1440" w:bottom="1440" w:left="1440" w:header="720" w:footer="720" w:gutter="0"/>
       <w:cols w:space="720"/>

</xml_diff>